<commit_message>
mis à jour pour ecrire blah blah
</commit_message>
<xml_diff>
--- a/doc/Conception_Architecture_20150109 .docx
+++ b/doc/Conception_Architecture_20150109 .docx
@@ -233,24 +233,32 @@
           <w:sz w:val="12"/>
         </w:rPr>
       </w:pPr>
-    </w:p>
-    <w:p>
-      <w:pPr>
+      <w:r>
         <w:rPr>
           <w:sz w:val="12"/>
         </w:rPr>
-      </w:pPr>
+        <w:t>juloien</w:t>
+      </w:r>
+      <w:bookmarkStart w:id="0" w:name="_GoBack"/>
+      <w:bookmarkEnd w:id="0"/>
     </w:p>
     <w:p>
       <w:pPr>
+        <w:rPr>
+          <w:sz w:val="12"/>
+        </w:rPr>
+      </w:pPr>
+    </w:p>
+    <w:p>
+      <w:pPr>
         <w:pStyle w:val="TitreGnralDAMAE"/>
         <w:ind w:left="-557"/>
       </w:pPr>
-      <w:bookmarkStart w:id="0" w:name="_Toc408568729"/>
+      <w:bookmarkStart w:id="1" w:name="_Toc408568729"/>
       <w:r>
         <w:t>PARTIE 1 : INTRODUCTION ET GENERALITE SUR LA NORME IEC 62304</w:t>
       </w:r>
-      <w:bookmarkEnd w:id="0"/>
+      <w:bookmarkEnd w:id="1"/>
     </w:p>
     <w:p>
       <w:pPr>
@@ -268,7 +276,7 @@
           <w:lang w:eastAsia="en-US"/>
         </w:rPr>
       </w:pPr>
-      <w:bookmarkStart w:id="1" w:name="_Toc408568730"/>
+      <w:bookmarkStart w:id="2" w:name="_Toc408568730"/>
       <w:r>
         <w:rPr>
           <w:rFonts w:ascii="Century Gothic" w:eastAsia="MS Gothic" w:hAnsi="Century Gothic" w:cs="Times New Roman"/>
@@ -281,7 +289,7 @@
         </w:rPr>
         <w:t>Introduction</w:t>
       </w:r>
-      <w:bookmarkEnd w:id="1"/>
+      <w:bookmarkEnd w:id="2"/>
       <w:r>
         <w:rPr>
           <w:rFonts w:ascii="Century Gothic" w:eastAsia="MS Gothic" w:hAnsi="Century Gothic" w:cs="Times New Roman"/>
@@ -483,8 +491,6 @@
           <w:szCs w:val="24"/>
         </w:rPr>
       </w:pPr>
-      <w:bookmarkStart w:id="2" w:name="_GoBack"/>
-      <w:bookmarkEnd w:id="2"/>
     </w:p>
     <w:p>
       <w:pPr>
@@ -660,6 +666,7 @@
               <w:dataBinding w:prefixMappings="xmlns:ns0='http://purl.org/dc/elements/1.1/' xmlns:ns1='http://schemas.openxmlformats.org/package/2006/metadata/core-properties' " w:xpath="/ns1:coreProperties[1]/ns0:title[1]" w:storeItemID="{6C3C8BC8-F283-45AE-878A-BAB7291924A1}"/>
               <w:text/>
             </w:sdtPr>
+            <w:sdtEndPr/>
             <w:sdtContent>
               <w:r>
                 <w:rPr>
@@ -1509,9 +1516,10 @@
     <w:altName w:val="ＭＳ 明朝"/>
     <w:panose1 w:val="02020609040205080304"/>
     <w:charset w:val="80"/>
-    <w:family w:val="modern"/>
+    <w:family w:val="roman"/>
+    <w:notTrueType/>
     <w:pitch w:val="fixed"/>
-    <w:sig w:usb0="E00002FF" w:usb1="6AC7FDFB" w:usb2="08000012" w:usb3="00000000" w:csb0="0002009F" w:csb1="00000000"/>
+    <w:sig w:usb0="00000001" w:usb1="08070000" w:usb2="00000010" w:usb3="00000000" w:csb0="00020000" w:csb1="00000000"/>
   </w:font>
   <w:font w:name="Times New Roman">
     <w:panose1 w:val="02020603050405020304"/>
@@ -1560,8 +1568,9 @@
     <w:panose1 w:val="020B0609070205080204"/>
     <w:charset w:val="80"/>
     <w:family w:val="modern"/>
+    <w:notTrueType/>
     <w:pitch w:val="fixed"/>
-    <w:sig w:usb0="E00002FF" w:usb1="6AC7FDFB" w:usb2="08000012" w:usb3="00000000" w:csb0="0002009F" w:csb1="00000000"/>
+    <w:sig w:usb0="00000001" w:usb1="08070000" w:usb2="00000010" w:usb3="00000000" w:csb0="00020000" w:csb1="00000000"/>
   </w:font>
 </w:fonts>
 </file>
@@ -1583,7 +1592,9 @@
   <w:rsids>
     <w:rsidRoot w:val="008B60D2"/>
     <w:rsid w:val="00102F4D"/>
+    <w:rsid w:val="007670D8"/>
     <w:rsid w:val="008B60D2"/>
+    <w:rsid w:val="00FB4132"/>
   </w:rsids>
   <m:mathPr>
     <m:mathFont m:val="Cambria Math"/>

</xml_diff>

<commit_message>
Mise à jour des doc Bureau d'étude 1
</commit_message>
<xml_diff>
--- a/doc/Conception_Architecture_20150109 .docx
+++ b/doc/Conception_Architecture_20150109 .docx
@@ -233,32 +233,17 @@
           <w:sz w:val="12"/>
         </w:rPr>
       </w:pPr>
-      <w:r>
-        <w:rPr>
-          <w:sz w:val="12"/>
-        </w:rPr>
-        <w:t>juloien</w:t>
-      </w:r>
-      <w:bookmarkStart w:id="0" w:name="_GoBack"/>
-      <w:bookmarkEnd w:id="0"/>
     </w:p>
     <w:p>
       <w:pPr>
-        <w:rPr>
-          <w:sz w:val="12"/>
-        </w:rPr>
-      </w:pPr>
-    </w:p>
-    <w:p>
-      <w:pPr>
         <w:pStyle w:val="TitreGnralDAMAE"/>
         <w:ind w:left="-557"/>
       </w:pPr>
-      <w:bookmarkStart w:id="1" w:name="_Toc408568729"/>
+      <w:bookmarkStart w:id="0" w:name="_Toc408568729"/>
       <w:r>
         <w:t>PARTIE 1 : INTRODUCTION ET GENERALITE SUR LA NORME IEC 62304</w:t>
       </w:r>
-      <w:bookmarkEnd w:id="1"/>
+      <w:bookmarkEnd w:id="0"/>
     </w:p>
     <w:p>
       <w:pPr>
@@ -276,7 +261,7 @@
           <w:lang w:eastAsia="en-US"/>
         </w:rPr>
       </w:pPr>
-      <w:bookmarkStart w:id="2" w:name="_Toc408568730"/>
+      <w:bookmarkStart w:id="1" w:name="_Toc408568730"/>
       <w:r>
         <w:rPr>
           <w:rFonts w:ascii="Century Gothic" w:eastAsia="MS Gothic" w:hAnsi="Century Gothic" w:cs="Times New Roman"/>
@@ -289,7 +274,7 @@
         </w:rPr>
         <w:t>Introduction</w:t>
       </w:r>
-      <w:bookmarkEnd w:id="2"/>
+      <w:bookmarkEnd w:id="1"/>
       <w:r>
         <w:rPr>
           <w:rFonts w:ascii="Century Gothic" w:eastAsia="MS Gothic" w:hAnsi="Century Gothic" w:cs="Times New Roman"/>
@@ -482,6 +467,11 @@
     </w:p>
     <w:p>
       <w:pPr>
+        <w:pStyle w:val="Paragraphedeliste"/>
+        <w:numPr>
+          <w:ilvl w:val="0"/>
+          <w:numId w:val="2"/>
+        </w:numPr>
         <w:spacing w:after="0" w:line="240" w:lineRule="auto"/>
         <w:jc w:val="both"/>
         <w:rPr>
@@ -491,6 +481,175 @@
           <w:szCs w:val="24"/>
         </w:rPr>
       </w:pPr>
+      <w:r>
+        <w:rPr>
+          <w:rFonts w:ascii="Century Gothic" w:eastAsia="MS Mincho" w:hAnsi="Century Gothic" w:cs="Times New Roman"/>
+          <w:color w:val="auto"/>
+          <w:sz w:val="20"/>
+          <w:szCs w:val="24"/>
+        </w:rPr>
+        <w:t>Déplacement</w:t>
+      </w:r>
+      <w:r>
+        <w:rPr>
+          <w:rFonts w:ascii="Century Gothic" w:eastAsia="MS Mincho" w:hAnsi="Century Gothic" w:cs="Times New Roman"/>
+          <w:color w:val="auto"/>
+          <w:sz w:val="20"/>
+          <w:szCs w:val="24"/>
+        </w:rPr>
+        <w:t xml:space="preserve"> d’un joueur </w:t>
+      </w:r>
+      <w:r>
+        <w:rPr>
+          <w:rFonts w:ascii="Century Gothic" w:eastAsia="MS Mincho" w:hAnsi="Century Gothic" w:cs="Times New Roman"/>
+          <w:color w:val="auto"/>
+          <w:sz w:val="20"/>
+          <w:szCs w:val="24"/>
+        </w:rPr>
+        <w:t xml:space="preserve">(matrice -1/0/1… pr </w:t>
+      </w:r>
+      <w:r>
+        <w:rPr>
+          <w:rFonts w:ascii="Century Gothic" w:eastAsia="MS Mincho" w:hAnsi="Century Gothic" w:cs="Times New Roman"/>
+          <w:color w:val="auto"/>
+          <w:sz w:val="20"/>
+          <w:szCs w:val="24"/>
+        </w:rPr>
+        <w:t>modéliser</w:t>
+      </w:r>
+      <w:r>
+        <w:rPr>
+          <w:rFonts w:ascii="Century Gothic" w:eastAsia="MS Mincho" w:hAnsi="Century Gothic" w:cs="Times New Roman"/>
+          <w:color w:val="auto"/>
+          <w:sz w:val="20"/>
+          <w:szCs w:val="24"/>
+        </w:rPr>
+        <w:t xml:space="preserve"> les perso bombes mur ..)</w:t>
+      </w:r>
+    </w:p>
+    <w:p>
+      <w:pPr>
+        <w:pStyle w:val="Paragraphedeliste"/>
+        <w:numPr>
+          <w:ilvl w:val="0"/>
+          <w:numId w:val="2"/>
+        </w:numPr>
+        <w:spacing w:after="0" w:line="240" w:lineRule="auto"/>
+        <w:jc w:val="both"/>
+        <w:rPr>
+          <w:rFonts w:ascii="Century Gothic" w:eastAsia="MS Mincho" w:hAnsi="Century Gothic" w:cs="Times New Roman"/>
+          <w:color w:val="auto"/>
+          <w:sz w:val="20"/>
+          <w:szCs w:val="24"/>
+        </w:rPr>
+      </w:pPr>
+      <w:r>
+        <w:rPr>
+          <w:rFonts w:ascii="Century Gothic" w:eastAsia="MS Mincho" w:hAnsi="Century Gothic" w:cs="Times New Roman"/>
+          <w:color w:val="auto"/>
+          <w:sz w:val="20"/>
+          <w:szCs w:val="24"/>
+        </w:rPr>
+        <w:t>Classe gestion des interactions entre bombes/mur/perso</w:t>
+      </w:r>
+      <w:r>
+        <w:rPr>
+          <w:rFonts w:ascii="Century Gothic" w:eastAsia="MS Mincho" w:hAnsi="Century Gothic" w:cs="Times New Roman"/>
+          <w:color w:val="auto"/>
+          <w:sz w:val="20"/>
+          <w:szCs w:val="24"/>
+        </w:rPr>
+        <w:t xml:space="preserve"> + explosions</w:t>
+      </w:r>
+    </w:p>
+    <w:p>
+      <w:pPr>
+        <w:pStyle w:val="Paragraphedeliste"/>
+        <w:numPr>
+          <w:ilvl w:val="0"/>
+          <w:numId w:val="2"/>
+        </w:numPr>
+        <w:spacing w:after="0" w:line="240" w:lineRule="auto"/>
+        <w:jc w:val="both"/>
+        <w:rPr>
+          <w:rFonts w:ascii="Century Gothic" w:eastAsia="MS Mincho" w:hAnsi="Century Gothic" w:cs="Times New Roman"/>
+          <w:color w:val="auto"/>
+          <w:sz w:val="20"/>
+          <w:szCs w:val="24"/>
+        </w:rPr>
+      </w:pPr>
+      <w:r>
+        <w:rPr>
+          <w:rFonts w:ascii="Century Gothic" w:eastAsia="MS Mincho" w:hAnsi="Century Gothic" w:cs="Times New Roman"/>
+          <w:color w:val="auto"/>
+          <w:sz w:val="20"/>
+          <w:szCs w:val="24"/>
+        </w:rPr>
+        <w:t xml:space="preserve">Gestion poses de bombes et de leur explosions </w:t>
+      </w:r>
+    </w:p>
+    <w:p>
+      <w:pPr>
+        <w:pStyle w:val="Paragraphedeliste"/>
+        <w:numPr>
+          <w:ilvl w:val="0"/>
+          <w:numId w:val="2"/>
+        </w:numPr>
+        <w:spacing w:after="0" w:line="240" w:lineRule="auto"/>
+        <w:jc w:val="both"/>
+        <w:rPr>
+          <w:rFonts w:ascii="Century Gothic" w:eastAsia="MS Mincho" w:hAnsi="Century Gothic" w:cs="Times New Roman"/>
+          <w:color w:val="auto"/>
+          <w:sz w:val="20"/>
+          <w:szCs w:val="24"/>
+        </w:rPr>
+      </w:pPr>
+      <w:r>
+        <w:rPr>
+          <w:rFonts w:ascii="Century Gothic" w:eastAsia="MS Mincho" w:hAnsi="Century Gothic" w:cs="Times New Roman"/>
+          <w:color w:val="auto"/>
+          <w:sz w:val="20"/>
+          <w:szCs w:val="24"/>
+        </w:rPr>
+        <w:t>Gestion carte</w:t>
+      </w:r>
+    </w:p>
+    <w:p>
+      <w:pPr>
+        <w:pStyle w:val="Paragraphedeliste"/>
+        <w:numPr>
+          <w:ilvl w:val="0"/>
+          <w:numId w:val="2"/>
+        </w:numPr>
+        <w:spacing w:after="0" w:line="240" w:lineRule="auto"/>
+        <w:jc w:val="both"/>
+        <w:rPr>
+          <w:rFonts w:ascii="Century Gothic" w:eastAsia="MS Mincho" w:hAnsi="Century Gothic" w:cs="Times New Roman"/>
+          <w:color w:val="auto"/>
+          <w:sz w:val="20"/>
+          <w:szCs w:val="24"/>
+        </w:rPr>
+      </w:pPr>
+      <w:r>
+        <w:rPr>
+          <w:rFonts w:ascii="Century Gothic" w:eastAsia="MS Mincho" w:hAnsi="Century Gothic" w:cs="Times New Roman"/>
+          <w:color w:val="auto"/>
+          <w:sz w:val="20"/>
+          <w:szCs w:val="24"/>
+        </w:rPr>
+        <w:t xml:space="preserve">Classe perso / bombes / mur </w:t>
+      </w:r>
+      <w:r>
+        <w:rPr>
+          <w:rFonts w:ascii="Century Gothic" w:eastAsia="MS Mincho" w:hAnsi="Century Gothic" w:cs="Times New Roman"/>
+          <w:color w:val="auto"/>
+          <w:sz w:val="20"/>
+          <w:szCs w:val="24"/>
+        </w:rPr>
+        <w:t>/ carte</w:t>
+      </w:r>
+      <w:bookmarkStart w:id="2" w:name="_GoBack"/>
+      <w:bookmarkEnd w:id="2"/>
     </w:p>
     <w:p>
       <w:pPr>
@@ -803,8 +962,123 @@
       </w:rPr>
     </w:lvl>
   </w:abstractNum>
+  <w:abstractNum w:abstractNumId="1">
+    <w:nsid w:val="69FE0C07"/>
+    <w:multiLevelType w:val="hybridMultilevel"/>
+    <w:tmpl w:val="FBD0123C"/>
+    <w:lvl w:ilvl="0" w:tplc="C876E70A">
+      <w:numFmt w:val="bullet"/>
+      <w:lvlText w:val="-"/>
+      <w:lvlJc w:val="left"/>
+      <w:pPr>
+        <w:ind w:left="1065" w:hanging="360"/>
+      </w:pPr>
+      <w:rPr>
+        <w:rFonts w:ascii="Century Gothic" w:eastAsia="MS Mincho" w:hAnsi="Century Gothic" w:cs="Times New Roman" w:hint="default"/>
+      </w:rPr>
+    </w:lvl>
+    <w:lvl w:ilvl="1" w:tplc="040C0003" w:tentative="1">
+      <w:start w:val="1"/>
+      <w:numFmt w:val="bullet"/>
+      <w:lvlText w:val="o"/>
+      <w:lvlJc w:val="left"/>
+      <w:pPr>
+        <w:ind w:left="1785" w:hanging="360"/>
+      </w:pPr>
+      <w:rPr>
+        <w:rFonts w:ascii="Courier New" w:hAnsi="Courier New" w:cs="Courier New" w:hint="default"/>
+      </w:rPr>
+    </w:lvl>
+    <w:lvl w:ilvl="2" w:tplc="040C0005" w:tentative="1">
+      <w:start w:val="1"/>
+      <w:numFmt w:val="bullet"/>
+      <w:lvlText w:val=""/>
+      <w:lvlJc w:val="left"/>
+      <w:pPr>
+        <w:ind w:left="2505" w:hanging="360"/>
+      </w:pPr>
+      <w:rPr>
+        <w:rFonts w:ascii="Wingdings" w:hAnsi="Wingdings" w:hint="default"/>
+      </w:rPr>
+    </w:lvl>
+    <w:lvl w:ilvl="3" w:tplc="040C0001" w:tentative="1">
+      <w:start w:val="1"/>
+      <w:numFmt w:val="bullet"/>
+      <w:lvlText w:val=""/>
+      <w:lvlJc w:val="left"/>
+      <w:pPr>
+        <w:ind w:left="3225" w:hanging="360"/>
+      </w:pPr>
+      <w:rPr>
+        <w:rFonts w:ascii="Symbol" w:hAnsi="Symbol" w:hint="default"/>
+      </w:rPr>
+    </w:lvl>
+    <w:lvl w:ilvl="4" w:tplc="040C0003" w:tentative="1">
+      <w:start w:val="1"/>
+      <w:numFmt w:val="bullet"/>
+      <w:lvlText w:val="o"/>
+      <w:lvlJc w:val="left"/>
+      <w:pPr>
+        <w:ind w:left="3945" w:hanging="360"/>
+      </w:pPr>
+      <w:rPr>
+        <w:rFonts w:ascii="Courier New" w:hAnsi="Courier New" w:cs="Courier New" w:hint="default"/>
+      </w:rPr>
+    </w:lvl>
+    <w:lvl w:ilvl="5" w:tplc="040C0005" w:tentative="1">
+      <w:start w:val="1"/>
+      <w:numFmt w:val="bullet"/>
+      <w:lvlText w:val=""/>
+      <w:lvlJc w:val="left"/>
+      <w:pPr>
+        <w:ind w:left="4665" w:hanging="360"/>
+      </w:pPr>
+      <w:rPr>
+        <w:rFonts w:ascii="Wingdings" w:hAnsi="Wingdings" w:hint="default"/>
+      </w:rPr>
+    </w:lvl>
+    <w:lvl w:ilvl="6" w:tplc="040C0001" w:tentative="1">
+      <w:start w:val="1"/>
+      <w:numFmt w:val="bullet"/>
+      <w:lvlText w:val=""/>
+      <w:lvlJc w:val="left"/>
+      <w:pPr>
+        <w:ind w:left="5385" w:hanging="360"/>
+      </w:pPr>
+      <w:rPr>
+        <w:rFonts w:ascii="Symbol" w:hAnsi="Symbol" w:hint="default"/>
+      </w:rPr>
+    </w:lvl>
+    <w:lvl w:ilvl="7" w:tplc="040C0003" w:tentative="1">
+      <w:start w:val="1"/>
+      <w:numFmt w:val="bullet"/>
+      <w:lvlText w:val="o"/>
+      <w:lvlJc w:val="left"/>
+      <w:pPr>
+        <w:ind w:left="6105" w:hanging="360"/>
+      </w:pPr>
+      <w:rPr>
+        <w:rFonts w:ascii="Courier New" w:hAnsi="Courier New" w:cs="Courier New" w:hint="default"/>
+      </w:rPr>
+    </w:lvl>
+    <w:lvl w:ilvl="8" w:tplc="040C0005" w:tentative="1">
+      <w:start w:val="1"/>
+      <w:numFmt w:val="bullet"/>
+      <w:lvlText w:val=""/>
+      <w:lvlJc w:val="left"/>
+      <w:pPr>
+        <w:ind w:left="6825" w:hanging="360"/>
+      </w:pPr>
+      <w:rPr>
+        <w:rFonts w:ascii="Wingdings" w:hAnsi="Wingdings" w:hint="default"/>
+      </w:rPr>
+    </w:lvl>
+  </w:abstractNum>
   <w:num w:numId="1">
     <w:abstractNumId w:val="0"/>
+  </w:num>
+  <w:num w:numId="2">
+    <w:abstractNumId w:val="1"/>
   </w:num>
 </w:numbering>
 </file>
@@ -1594,6 +1868,7 @@
     <w:rsid w:val="00102F4D"/>
     <w:rsid w:val="007670D8"/>
     <w:rsid w:val="008B60D2"/>
+    <w:rsid w:val="00CA511C"/>
     <w:rsid w:val="00FB4132"/>
   </w:rsids>
   <m:mathPr>

</xml_diff>